<commit_message>
Update AI instruction manuals and remove temp file
Added a new prompt to AiInstructManual_ENG.md for executing all AI test items and generating a report. Updated AiInstructManual_CHN.docx with new changes. Deleted temporary file ~$InstructManual_CHN.docx.
</commit_message>
<xml_diff>
--- a/RawFile/AiInstructManual_CHN.docx
+++ b/RawFile/AiInstructManual_CHN.docx
@@ -49,6 +49,7 @@
     </w:p>
     <w:p>
       <w:pPr>
+        <w:ind w:firstLineChars="200" w:firstLine="480"/>
         <w:jc w:val="left"/>
         <w:rPr>
           <w:rFonts w:ascii="微软雅黑" w:eastAsia="微软雅黑" w:hAnsi="微软雅黑"/>
@@ -1442,7 +1443,7 @@
         <w:ind w:firstLineChars="450" w:firstLine="1080"/>
         <w:jc w:val="left"/>
         <w:rPr>
-          <w:rFonts w:ascii="微软雅黑" w:eastAsia="微软雅黑" w:hAnsi="微软雅黑" w:hint="eastAsia"/>
+          <w:rFonts w:ascii="微软雅黑" w:eastAsia="微软雅黑" w:hAnsi="微软雅黑"/>
           <w:sz w:val="24"/>
           <w:szCs w:val="24"/>
         </w:rPr>
@@ -1460,7 +1461,7 @@
       <w:pPr>
         <w:jc w:val="left"/>
         <w:rPr>
-          <w:rFonts w:ascii="微软雅黑" w:eastAsia="微软雅黑" w:hAnsi="微软雅黑" w:hint="eastAsia"/>
+          <w:rFonts w:ascii="微软雅黑" w:eastAsia="微软雅黑" w:hAnsi="微软雅黑"/>
           <w:sz w:val="24"/>
           <w:szCs w:val="24"/>
         </w:rPr>
@@ -1471,7 +1472,7 @@
         <w:ind w:firstLineChars="100" w:firstLine="240"/>
         <w:jc w:val="left"/>
         <w:rPr>
-          <w:rFonts w:ascii="微软雅黑" w:eastAsia="微软雅黑" w:hAnsi="微软雅黑" w:hint="eastAsia"/>
+          <w:rFonts w:ascii="微软雅黑" w:eastAsia="微软雅黑" w:hAnsi="微软雅黑"/>
           <w:i/>
           <w:sz w:val="24"/>
           <w:szCs w:val="24"/>
@@ -18085,6 +18086,7 @@
   <w:style w:type="character" w:default="1" w:styleId="a0">
     <w:name w:val="Default Paragraph Font"/>
     <w:uiPriority w:val="1"/>
+    <w:semiHidden/>
     <w:unhideWhenUsed/>
   </w:style>
   <w:style w:type="table" w:default="1" w:styleId="a1">

</xml_diff>